<commit_message>
formulas for sample and logging intervals
</commit_message>
<xml_diff>
--- a/Water Level Monitor Design Notes.docx
+++ b/Water Level Monitor Design Notes.docx
@@ -846,8 +846,6 @@
       <w:r>
         <w:t>, automated session 0.24mAh</w:t>
       </w:r>
-      <w:bookmarkStart w:id="0" w:name="_GoBack"/>
-      <w:bookmarkEnd w:id="0"/>
     </w:p>
     <w:p/>
     <w:p>
@@ -1615,6 +1613,165 @@
         <w:pStyle w:val="Heading2"/>
       </w:pPr>
       <w:r>
+        <w:t>Time sync with server</w:t>
+      </w:r>
+    </w:p>
+    <w:p>
+      <w:r>
+        <w:t>(</w:t>
+      </w:r>
+      <w:proofErr w:type="spellStart"/>
+      <w:r>
+        <w:t>T</w:t>
+      </w:r>
+      <w:r>
+        <w:t>a</w:t>
+      </w:r>
+      <w:r>
+        <w:t>sleep</w:t>
+      </w:r>
+      <w:proofErr w:type="spellEnd"/>
+      <w:r>
+        <w:t xml:space="preserve"> * 1000) / (</w:t>
+      </w:r>
+      <w:proofErr w:type="spellStart"/>
+      <w:r>
+        <w:t>T</w:t>
+      </w:r>
+      <w:r>
+        <w:t>a</w:t>
+      </w:r>
+      <w:r>
+        <w:t>sleep</w:t>
+      </w:r>
+      <w:proofErr w:type="spellEnd"/>
+      <w:r>
+        <w:t xml:space="preserve"> + </w:t>
+      </w:r>
+      <w:proofErr w:type="spellStart"/>
+      <w:r>
+        <w:t>Tadj</w:t>
+      </w:r>
+      <w:proofErr w:type="spellEnd"/>
+      <w:r>
+        <w:t xml:space="preserve">) is the scale factor (at a </w:t>
+      </w:r>
+      <w:proofErr w:type="gramStart"/>
+      <w:r>
+        <w:t>particular temperature</w:t>
+      </w:r>
+      <w:proofErr w:type="gramEnd"/>
+      <w:r>
+        <w:t>) for WDT sleep time.</w:t>
+      </w:r>
+    </w:p>
+    <w:p>
+      <w:r>
+        <w:t xml:space="preserve">When computing next sample </w:t>
+      </w:r>
+      <w:proofErr w:type="gramStart"/>
+      <w:r>
+        <w:t>time</w:t>
+      </w:r>
+      <w:proofErr w:type="gramEnd"/>
+      <w:r>
+        <w:t xml:space="preserve"> we need to account for the possibility that the WDT was running fast and we posted early. We want to avoid posting again right away. To address </w:t>
+      </w:r>
+      <w:proofErr w:type="gramStart"/>
+      <w:r>
+        <w:t>this</w:t>
+      </w:r>
+      <w:proofErr w:type="gramEnd"/>
+      <w:r>
+        <w:t xml:space="preserve"> we add ½ the sample interval to the current time before </w:t>
+      </w:r>
+      <w:r>
+        <w:t>aligning. Aligning is therefore:</w:t>
+      </w:r>
+    </w:p>
+    <w:p>
+      <w:pPr>
+        <w:ind w:left="720"/>
+      </w:pPr>
+      <w:proofErr w:type="spellStart"/>
+      <w:r>
+        <w:t>nextSampleT</w:t>
+      </w:r>
+      <w:proofErr w:type="spellEnd"/>
+      <w:r>
+        <w:t xml:space="preserve"> = (</w:t>
+      </w:r>
+      <w:proofErr w:type="gramStart"/>
+      <w:r>
+        <w:t>floor(</w:t>
+      </w:r>
+      <w:proofErr w:type="gramEnd"/>
+      <w:r>
+        <w:t>(t + (</w:t>
+      </w:r>
+      <w:proofErr w:type="spellStart"/>
+      <w:r>
+        <w:t>sampleInterval</w:t>
+      </w:r>
+      <w:proofErr w:type="spellEnd"/>
+      <w:r>
+        <w:t xml:space="preserve"> / 2)) / </w:t>
+      </w:r>
+      <w:proofErr w:type="spellStart"/>
+      <w:r>
+        <w:t>sampleInterval</w:t>
+      </w:r>
+      <w:proofErr w:type="spellEnd"/>
+      <w:r>
+        <w:t xml:space="preserve">) + 1) * </w:t>
+      </w:r>
+      <w:proofErr w:type="spellStart"/>
+      <w:r>
+        <w:t>sampleInterval</w:t>
+      </w:r>
+      <w:proofErr w:type="spellEnd"/>
+    </w:p>
+    <w:p>
+      <w:r>
+        <w:t>Similarly, the decision to report at the current sample time is given by:</w:t>
+      </w:r>
+    </w:p>
+    <w:p>
+      <w:pPr>
+        <w:ind w:firstLine="720"/>
+      </w:pPr>
+      <w:r>
+        <w:t>((t + (</w:t>
+      </w:r>
+      <w:proofErr w:type="spellStart"/>
+      <w:r>
+        <w:t>sampleInterval</w:t>
+      </w:r>
+      <w:proofErr w:type="spellEnd"/>
+      <w:r>
+        <w:t xml:space="preserve"> / 2)) % </w:t>
+      </w:r>
+      <w:proofErr w:type="spellStart"/>
+      <w:r>
+        <w:t>reportInterval</w:t>
+      </w:r>
+      <w:proofErr w:type="spellEnd"/>
+      <w:r>
+        <w:t xml:space="preserve">) &lt; </w:t>
+      </w:r>
+      <w:proofErr w:type="spellStart"/>
+      <w:r>
+        <w:t>sampleInterval</w:t>
+      </w:r>
+      <w:bookmarkStart w:id="0" w:name="_GoBack"/>
+      <w:bookmarkEnd w:id="0"/>
+      <w:proofErr w:type="spellEnd"/>
+    </w:p>
+    <w:p>
+      <w:pPr>
+        <w:pStyle w:val="Heading2"/>
+      </w:pPr>
+      <w:r>
         <w:t>Control flow</w:t>
       </w:r>
     </w:p>
@@ -1680,6 +1837,7 @@
     </w:p>
     <w:p>
       <w:r>
+        <w:lastRenderedPageBreak/>
         <w:t xml:space="preserve">    }</w:t>
       </w:r>
     </w:p>
@@ -1732,7 +1890,6 @@
     </w:p>
     <w:p>
       <w:r>
-        <w:lastRenderedPageBreak/>
         <w:t>Use 1N4148 diode to level-shift 3V3 Rx pin of microcontroller to USB-to-serial adapter (assumes pull-up on Rx pin).</w:t>
       </w:r>
     </w:p>

</xml_diff>